<commit_message>
Groupal: Creacion entidad Airline
</commit_message>
<xml_diff>
--- a/reports/Student#2/02 - Requirements - Student #2.docx
+++ b/reports/Student#2/02 - Requirements - Student #2.docx
@@ -372,12 +372,14 @@
                   </w:rPr>
                   <w:t xml:space="preserve"> </w:t>
                 </w:r>
+                <w:proofErr w:type="spellStart"/>
                 <w:r>
                   <w:rPr>
                     <w:rFonts w:asciiTheme="majorHAnsi" w:hAnsiTheme="majorHAnsi" w:cstheme="majorHAnsi"/>
                   </w:rPr>
                   <w:t>enrgaraba</w:t>
                 </w:r>
+                <w:proofErr w:type="spellEnd"/>
                 <w:r>
                   <w:rPr>
                     <w:rFonts w:asciiTheme="majorHAnsi" w:hAnsiTheme="majorHAnsi" w:cstheme="majorHAnsi"/>
@@ -581,7 +583,21 @@
                   <w:rPr>
                     <w:rFonts w:asciiTheme="majorHAnsi" w:hAnsiTheme="majorHAnsi" w:cstheme="majorHAnsi"/>
                   </w:rPr>
-                  <w:t xml:space="preserve">Seville February 18, 2025 </w:t>
+                  <w:t xml:space="preserve">Seville February 18, </w:t>
+                </w:r>
+                <w:proofErr w:type="gramStart"/>
+                <w:r>
+                  <w:rPr>
+                    <w:rFonts w:asciiTheme="majorHAnsi" w:hAnsiTheme="majorHAnsi" w:cstheme="majorHAnsi"/>
+                  </w:rPr>
+                  <w:t>2025</w:t>
+                </w:r>
+                <w:proofErr w:type="gramEnd"/>
+                <w:r>
+                  <w:rPr>
+                    <w:rFonts w:asciiTheme="majorHAnsi" w:hAnsiTheme="majorHAnsi" w:cstheme="majorHAnsi"/>
+                  </w:rPr>
+                  <w:t xml:space="preserve"> </w:t>
                 </w:r>
               </w:sdtContent>
             </w:sdt>
@@ -1206,7 +1222,13 @@
         </w:sdtPr>
         <w:sdtContent>
           <w:r>
-            <w:t xml:space="preserve">    </w:t>
+            <w:t xml:space="preserve">  </w:t>
+          </w:r>
+          <w:r>
+            <w:t>X</w:t>
+          </w:r>
+          <w:r>
+            <w:t xml:space="preserve">  </w:t>
           </w:r>
         </w:sdtContent>
       </w:sdt>
@@ -1455,7 +1477,13 @@
         </w:sdtPr>
         <w:sdtContent>
           <w:r>
-            <w:t xml:space="preserve">    </w:t>
+            <w:t xml:space="preserve">  </w:t>
+          </w:r>
+          <w:r>
+            <w:t>X</w:t>
+          </w:r>
+          <w:r>
+            <w:t xml:space="preserve">  </w:t>
           </w:r>
         </w:sdtContent>
       </w:sdt>
@@ -1671,7 +1699,13 @@
         </w:sdtPr>
         <w:sdtContent>
           <w:r>
-            <w:t xml:space="preserve">    </w:t>
+            <w:t xml:space="preserve">  </w:t>
+          </w:r>
+          <w:r>
+            <w:t>X</w:t>
+          </w:r>
+          <w:r>
+            <w:t xml:space="preserve">  </w:t>
           </w:r>
         </w:sdtContent>
       </w:sdt>
@@ -9519,6 +9553,7 @@
     <w:rsid w:val="000B4661"/>
     <w:rsid w:val="0010552B"/>
     <w:rsid w:val="001221F0"/>
+    <w:rsid w:val="0014113B"/>
     <w:rsid w:val="001810D8"/>
     <w:rsid w:val="001942D6"/>
     <w:rsid w:val="002955BA"/>
@@ -9548,6 +9583,7 @@
     <w:rsid w:val="00967ACE"/>
     <w:rsid w:val="00990B95"/>
     <w:rsid w:val="00A222AC"/>
+    <w:rsid w:val="00A26991"/>
     <w:rsid w:val="00BC7967"/>
     <w:rsid w:val="00C12AB9"/>
     <w:rsid w:val="00C20068"/>

</xml_diff>

<commit_message>
Student2: Sample data terminado y documentacion subida
</commit_message>
<xml_diff>
--- a/reports/Student#2/02 - Requirements - Student #2.docx
+++ b/reports/Student#2/02 - Requirements - Student #2.docx
@@ -141,6 +141,7 @@
                 <w15:appearance w15:val="hidden"/>
                 <w:text/>
               </w:sdtPr>
+              <w:sdtEndPr/>
               <w:sdtContent>
                 <w:r>
                   <w:rPr>
@@ -218,6 +219,7 @@
                 <w15:appearance w15:val="hidden"/>
                 <w:text/>
               </w:sdtPr>
+              <w:sdtEndPr/>
               <w:sdtContent>
                 <w:r>
                   <w:rPr>
@@ -311,6 +313,7 @@
                 <w15:appearance w15:val="hidden"/>
                 <w:text/>
               </w:sdtPr>
+              <w:sdtEndPr/>
               <w:sdtContent>
                 <w:r>
                   <w:rPr>
@@ -365,6 +368,7 @@
                 <w15:appearance w15:val="hidden"/>
                 <w:text/>
               </w:sdtPr>
+              <w:sdtEndPr/>
               <w:sdtContent>
                 <w:r>
                   <w:rPr>
@@ -372,14 +376,12 @@
                   </w:rPr>
                   <w:t xml:space="preserve"> </w:t>
                 </w:r>
-                <w:proofErr w:type="spellStart"/>
                 <w:r>
                   <w:rPr>
                     <w:rFonts w:asciiTheme="majorHAnsi" w:hAnsiTheme="majorHAnsi" w:cstheme="majorHAnsi"/>
                   </w:rPr>
                   <w:t>enrgaraba</w:t>
                 </w:r>
-                <w:proofErr w:type="spellEnd"/>
                 <w:r>
                   <w:rPr>
                     <w:rFonts w:asciiTheme="majorHAnsi" w:hAnsiTheme="majorHAnsi" w:cstheme="majorHAnsi"/>
@@ -431,6 +433,7 @@
                 <w15:appearance w15:val="hidden"/>
                 <w:text/>
               </w:sdtPr>
+              <w:sdtEndPr/>
               <w:sdtContent>
                 <w:r>
                   <w:rPr>
@@ -495,6 +498,7 @@
                 <w15:appearance w15:val="hidden"/>
                 <w:text/>
               </w:sdtPr>
+              <w:sdtEndPr/>
               <w:sdtContent>
                 <w:r>
                   <w:rPr>
@@ -572,6 +576,7 @@
                 <w15:appearance w15:val="hidden"/>
                 <w:text/>
               </w:sdtPr>
+              <w:sdtEndPr/>
               <w:sdtContent>
                 <w:r>
                   <w:rPr>
@@ -583,21 +588,7 @@
                   <w:rPr>
                     <w:rFonts w:asciiTheme="majorHAnsi" w:hAnsiTheme="majorHAnsi" w:cstheme="majorHAnsi"/>
                   </w:rPr>
-                  <w:t xml:space="preserve">Seville February 18, </w:t>
-                </w:r>
-                <w:proofErr w:type="gramStart"/>
-                <w:r>
-                  <w:rPr>
-                    <w:rFonts w:asciiTheme="majorHAnsi" w:hAnsiTheme="majorHAnsi" w:cstheme="majorHAnsi"/>
-                  </w:rPr>
-                  <w:t>2025</w:t>
-                </w:r>
-                <w:proofErr w:type="gramEnd"/>
-                <w:r>
-                  <w:rPr>
-                    <w:rFonts w:asciiTheme="majorHAnsi" w:hAnsiTheme="majorHAnsi" w:cstheme="majorHAnsi"/>
-                  </w:rPr>
-                  <w:t xml:space="preserve"> </w:t>
+                  <w:t xml:space="preserve">Seville February 18, 2025 </w:t>
                 </w:r>
               </w:sdtContent>
             </w:sdt>
@@ -803,6 +794,7 @@
           <w15:appearance w15:val="hidden"/>
           <w:text/>
         </w:sdtPr>
+        <w:sdtEndPr/>
         <w:sdtContent>
           <w:r>
             <w:t xml:space="preserve">  </w:t>
@@ -923,6 +915,7 @@
           <w15:appearance w15:val="hidden"/>
           <w:text/>
         </w:sdtPr>
+        <w:sdtEndPr/>
         <w:sdtContent>
           <w:r>
             <w:t xml:space="preserve">  </w:t>
@@ -1220,6 +1213,7 @@
           <w15:appearance w15:val="hidden"/>
           <w:text/>
         </w:sdtPr>
+        <w:sdtEndPr/>
         <w:sdtContent>
           <w:r>
             <w:t xml:space="preserve">  </w:t>
@@ -1475,6 +1469,7 @@
           <w15:appearance w15:val="hidden"/>
           <w:text/>
         </w:sdtPr>
+        <w:sdtEndPr/>
         <w:sdtContent>
           <w:r>
             <w:t xml:space="preserve">  </w:t>
@@ -1697,6 +1692,7 @@
           </w:placeholder>
           <w:text/>
         </w:sdtPr>
+        <w:sdtEndPr/>
         <w:sdtContent>
           <w:r>
             <w:t xml:space="preserve">  </w:t>
@@ -1920,9 +1916,16 @@
           <w15:appearance w15:val="hidden"/>
           <w:text/>
         </w:sdtPr>
+        <w:sdtEndPr/>
         <w:sdtContent>
           <w:r>
-            <w:t xml:space="preserve">    </w:t>
+            <w:t xml:space="preserve"> </w:t>
+          </w:r>
+          <w:r>
+            <w:t>X</w:t>
+          </w:r>
+          <w:r>
+            <w:t xml:space="preserve">  </w:t>
           </w:r>
         </w:sdtContent>
       </w:sdt>
@@ -1971,9 +1974,16 @@
           <w15:appearance w15:val="hidden"/>
           <w:text/>
         </w:sdtPr>
+        <w:sdtEndPr/>
         <w:sdtContent>
           <w:r>
-            <w:t xml:space="preserve">    </w:t>
+            <w:t xml:space="preserve"> </w:t>
+          </w:r>
+          <w:r>
+            <w:t>X</w:t>
+          </w:r>
+          <w:r>
+            <w:t xml:space="preserve">  </w:t>
           </w:r>
         </w:sdtContent>
       </w:sdt>
@@ -2230,6 +2240,7 @@
           <w15:appearance w15:val="hidden"/>
           <w:text/>
         </w:sdtPr>
+        <w:sdtEndPr/>
         <w:sdtContent>
           <w:r>
             <w:t xml:space="preserve">    </w:t>
@@ -2367,6 +2378,7 @@
           <w15:appearance w15:val="hidden"/>
           <w:text/>
         </w:sdtPr>
+        <w:sdtEndPr/>
         <w:sdtContent>
           <w:r>
             <w:t xml:space="preserve">    </w:t>
@@ -2490,6 +2502,7 @@
           <w15:appearance w15:val="hidden"/>
           <w:text/>
         </w:sdtPr>
+        <w:sdtEndPr/>
         <w:sdtContent>
           <w:r>
             <w:t xml:space="preserve">    </w:t>
@@ -2578,6 +2591,7 @@
           <w15:appearance w15:val="hidden"/>
           <w:text/>
         </w:sdtPr>
+        <w:sdtEndPr/>
         <w:sdtContent>
           <w:r>
             <w:t xml:space="preserve">    </w:t>
@@ -2695,6 +2709,7 @@
           </w:placeholder>
           <w:text/>
         </w:sdtPr>
+        <w:sdtEndPr/>
         <w:sdtContent>
           <w:r>
             <w:t xml:space="preserve">    </w:t>
@@ -2749,6 +2764,7 @@
           <w15:appearance w15:val="hidden"/>
           <w:text/>
         </w:sdtPr>
+        <w:sdtEndPr/>
         <w:sdtContent>
           <w:r>
             <w:t xml:space="preserve">    </w:t>
@@ -2785,6 +2801,7 @@
           </w:placeholder>
           <w:text/>
         </w:sdtPr>
+        <w:sdtEndPr/>
         <w:sdtContent>
           <w:r>
             <w:t xml:space="preserve">    </w:t>
@@ -3363,12 +3380,25 @@
           <w15:appearance w15:val="hidden"/>
           <w:text/>
         </w:sdtPr>
+        <w:sdtEndPr/>
         <w:sdtContent>
           <w:r>
             <w:rPr>
               <w:lang w:val="en-US"/>
             </w:rPr>
-            <w:t xml:space="preserve">    </w:t>
+            <w:t xml:space="preserve"> </w:t>
+          </w:r>
+          <w:r>
+            <w:rPr>
+              <w:lang w:val="en-US"/>
+            </w:rPr>
+            <w:t>X</w:t>
+          </w:r>
+          <w:r>
+            <w:rPr>
+              <w:lang w:val="en-US"/>
+            </w:rPr>
+            <w:t xml:space="preserve">  </w:t>
           </w:r>
         </w:sdtContent>
       </w:sdt>
@@ -3525,9 +3555,13 @@
           <w15:appearance w15:val="hidden"/>
           <w:text/>
         </w:sdtPr>
+        <w:sdtEndPr/>
         <w:sdtContent>
           <w:r>
-            <w:t xml:space="preserve">    </w:t>
+            <w:t xml:space="preserve"> X</w:t>
+          </w:r>
+          <w:r>
+            <w:t xml:space="preserve">  </w:t>
           </w:r>
         </w:sdtContent>
       </w:sdt>
@@ -3681,6 +3715,7 @@
           <w15:appearance w15:val="hidden"/>
           <w:text/>
         </w:sdtPr>
+        <w:sdtEndPr/>
         <w:sdtContent>
           <w:r>
             <w:t xml:space="preserve">    </w:t>
@@ -3744,6 +3779,7 @@
           <w15:appearance w15:val="hidden"/>
           <w:text/>
         </w:sdtPr>
+        <w:sdtEndPr/>
         <w:sdtContent>
           <w:r>
             <w:t xml:space="preserve">    </w:t>
@@ -3825,6 +3861,7 @@
           <w15:appearance w15:val="hidden"/>
           <w:text/>
         </w:sdtPr>
+        <w:sdtEndPr/>
         <w:sdtContent>
           <w:r>
             <w:t xml:space="preserve">    </w:t>
@@ -3912,6 +3949,7 @@
           <w15:appearance w15:val="hidden"/>
           <w:text/>
         </w:sdtPr>
+        <w:sdtEndPr/>
         <w:sdtContent>
           <w:r>
             <w:rPr>
@@ -4052,6 +4090,7 @@
           </w:placeholder>
           <w:text/>
         </w:sdtPr>
+        <w:sdtEndPr/>
         <w:sdtContent>
           <w:r>
             <w:t xml:space="preserve">    </w:t>
@@ -4291,6 +4330,7 @@
           <w15:appearance w15:val="hidden"/>
           <w:text/>
         </w:sdtPr>
+        <w:sdtEndPr/>
         <w:sdtContent>
           <w:r>
             <w:t xml:space="preserve">    </w:t>
@@ -4348,6 +4388,7 @@
           <w15:appearance w15:val="hidden"/>
           <w:text/>
         </w:sdtPr>
+        <w:sdtEndPr/>
         <w:sdtContent>
           <w:r>
             <w:t xml:space="preserve">    </w:t>
@@ -4590,6 +4631,7 @@
           <w15:appearance w15:val="hidden"/>
           <w:text/>
         </w:sdtPr>
+        <w:sdtEndPr/>
         <w:sdtContent>
           <w:r>
             <w:t xml:space="preserve">  </w:t>
@@ -4633,6 +4675,7 @@
           <w15:appearance w15:val="hidden"/>
           <w:text/>
         </w:sdtPr>
+        <w:sdtEndPr/>
         <w:sdtContent>
           <w:r>
             <w:t xml:space="preserve">  </w:t>
@@ -4831,6 +4874,7 @@
           <w15:appearance w15:val="hidden"/>
           <w:text/>
         </w:sdtPr>
+        <w:sdtEndPr/>
         <w:sdtContent>
           <w:r>
             <w:rPr>
@@ -4993,6 +5037,7 @@
           <w15:appearance w15:val="hidden"/>
           <w:text/>
         </w:sdtPr>
+        <w:sdtEndPr/>
         <w:sdtContent>
           <w:r>
             <w:t xml:space="preserve">    </w:t>
@@ -5033,6 +5078,7 @@
           <w15:appearance w15:val="hidden"/>
           <w:text/>
         </w:sdtPr>
+        <w:sdtEndPr/>
         <w:sdtContent>
           <w:r>
             <w:rPr>
@@ -5202,6 +5248,7 @@
           </w:placeholder>
           <w:text/>
         </w:sdtPr>
+        <w:sdtEndPr/>
         <w:sdtContent>
           <w:r>
             <w:t xml:space="preserve">    </w:t>
@@ -5272,6 +5319,7 @@
           </w:placeholder>
           <w:text/>
         </w:sdtPr>
+        <w:sdtEndPr/>
         <w:sdtContent>
           <w:r>
             <w:t xml:space="preserve">    </w:t>
@@ -5392,6 +5440,7 @@
           <w15:appearance w15:val="hidden"/>
           <w:text/>
         </w:sdtPr>
+        <w:sdtEndPr/>
         <w:sdtContent>
           <w:r>
             <w:t xml:space="preserve">    </w:t>
@@ -5428,6 +5477,7 @@
           </w:placeholder>
           <w:text/>
         </w:sdtPr>
+        <w:sdtEndPr/>
         <w:sdtContent>
           <w:r>
             <w:t xml:space="preserve">    </w:t>
@@ -5637,6 +5687,7 @@
           <w15:appearance w15:val="hidden"/>
           <w:text/>
         </w:sdtPr>
+        <w:sdtEndPr/>
         <w:sdtContent>
           <w:r>
             <w:t xml:space="preserve">    </w:t>
@@ -5687,6 +5738,7 @@
           </w:placeholder>
           <w:text/>
         </w:sdtPr>
+        <w:sdtEndPr/>
         <w:sdtContent>
           <w:r>
             <w:t xml:space="preserve">    </w:t>
@@ -5723,6 +5775,7 @@
           </w:placeholder>
           <w:text/>
         </w:sdtPr>
+        <w:sdtEndPr/>
         <w:sdtContent>
           <w:r>
             <w:t xml:space="preserve">    </w:t>
@@ -9584,6 +9637,7 @@
     <w:rsid w:val="00990B95"/>
     <w:rsid w:val="00A222AC"/>
     <w:rsid w:val="00A26991"/>
+    <w:rsid w:val="00BB1269"/>
     <w:rsid w:val="00BC7967"/>
     <w:rsid w:val="00C12AB9"/>
     <w:rsid w:val="00C20068"/>

</xml_diff>

<commit_message>
Student2: Entidades terminadas (Menos logica del dashborad)
</commit_message>
<xml_diff>
--- a/reports/Student#2/02 - Requirements - Student #2.docx
+++ b/reports/Student#2/02 - Requirements - Student #2.docx
@@ -141,7 +141,6 @@
                 <w15:appearance w15:val="hidden"/>
                 <w:text/>
               </w:sdtPr>
-              <w:sdtEndPr/>
               <w:sdtContent>
                 <w:r>
                   <w:rPr>
@@ -219,7 +218,6 @@
                 <w15:appearance w15:val="hidden"/>
                 <w:text/>
               </w:sdtPr>
-              <w:sdtEndPr/>
               <w:sdtContent>
                 <w:r>
                   <w:rPr>
@@ -313,7 +311,6 @@
                 <w15:appearance w15:val="hidden"/>
                 <w:text/>
               </w:sdtPr>
-              <w:sdtEndPr/>
               <w:sdtContent>
                 <w:r>
                   <w:rPr>
@@ -368,7 +365,6 @@
                 <w15:appearance w15:val="hidden"/>
                 <w:text/>
               </w:sdtPr>
-              <w:sdtEndPr/>
               <w:sdtContent>
                 <w:r>
                   <w:rPr>
@@ -376,12 +372,14 @@
                   </w:rPr>
                   <w:t xml:space="preserve"> </w:t>
                 </w:r>
+                <w:proofErr w:type="spellStart"/>
                 <w:r>
                   <w:rPr>
                     <w:rFonts w:asciiTheme="majorHAnsi" w:hAnsiTheme="majorHAnsi" w:cstheme="majorHAnsi"/>
                   </w:rPr>
                   <w:t>enrgaraba</w:t>
                 </w:r>
+                <w:proofErr w:type="spellEnd"/>
                 <w:r>
                   <w:rPr>
                     <w:rFonts w:asciiTheme="majorHAnsi" w:hAnsiTheme="majorHAnsi" w:cstheme="majorHAnsi"/>
@@ -433,7 +431,6 @@
                 <w15:appearance w15:val="hidden"/>
                 <w:text/>
               </w:sdtPr>
-              <w:sdtEndPr/>
               <w:sdtContent>
                 <w:r>
                   <w:rPr>
@@ -498,7 +495,6 @@
                 <w15:appearance w15:val="hidden"/>
                 <w:text/>
               </w:sdtPr>
-              <w:sdtEndPr/>
               <w:sdtContent>
                 <w:r>
                   <w:rPr>
@@ -576,7 +572,6 @@
                 <w15:appearance w15:val="hidden"/>
                 <w:text/>
               </w:sdtPr>
-              <w:sdtEndPr/>
               <w:sdtContent>
                 <w:r>
                   <w:rPr>
@@ -794,7 +789,6 @@
           <w15:appearance w15:val="hidden"/>
           <w:text/>
         </w:sdtPr>
-        <w:sdtEndPr/>
         <w:sdtContent>
           <w:r>
             <w:t xml:space="preserve">  </w:t>
@@ -915,7 +909,6 @@
           <w15:appearance w15:val="hidden"/>
           <w:text/>
         </w:sdtPr>
-        <w:sdtEndPr/>
         <w:sdtContent>
           <w:r>
             <w:t xml:space="preserve">  </w:t>
@@ -1213,7 +1206,6 @@
           <w15:appearance w15:val="hidden"/>
           <w:text/>
         </w:sdtPr>
-        <w:sdtEndPr/>
         <w:sdtContent>
           <w:r>
             <w:t xml:space="preserve">  </w:t>
@@ -1469,7 +1461,6 @@
           <w15:appearance w15:val="hidden"/>
           <w:text/>
         </w:sdtPr>
-        <w:sdtEndPr/>
         <w:sdtContent>
           <w:r>
             <w:t xml:space="preserve">  </w:t>
@@ -1692,7 +1683,6 @@
           </w:placeholder>
           <w:text/>
         </w:sdtPr>
-        <w:sdtEndPr/>
         <w:sdtContent>
           <w:r>
             <w:t xml:space="preserve">  </w:t>
@@ -1916,7 +1906,6 @@
           <w15:appearance w15:val="hidden"/>
           <w:text/>
         </w:sdtPr>
-        <w:sdtEndPr/>
         <w:sdtContent>
           <w:r>
             <w:t xml:space="preserve"> </w:t>
@@ -1974,7 +1963,6 @@
           <w15:appearance w15:val="hidden"/>
           <w:text/>
         </w:sdtPr>
-        <w:sdtEndPr/>
         <w:sdtContent>
           <w:r>
             <w:t xml:space="preserve"> </w:t>
@@ -2240,10 +2228,15 @@
           <w15:appearance w15:val="hidden"/>
           <w:text/>
         </w:sdtPr>
-        <w:sdtEndPr/>
         <w:sdtContent>
           <w:r>
-            <w:t xml:space="preserve">    </w:t>
+            <w:t xml:space="preserve"> </w:t>
+          </w:r>
+          <w:r>
+            <w:t>X</w:t>
+          </w:r>
+          <w:r>
+            <w:t xml:space="preserve"> </w:t>
           </w:r>
         </w:sdtContent>
       </w:sdt>
@@ -2378,10 +2371,15 @@
           <w15:appearance w15:val="hidden"/>
           <w:text/>
         </w:sdtPr>
-        <w:sdtEndPr/>
         <w:sdtContent>
           <w:r>
-            <w:t xml:space="preserve">    </w:t>
+            <w:t xml:space="preserve"> </w:t>
+          </w:r>
+          <w:r>
+            <w:t>X</w:t>
+          </w:r>
+          <w:r>
+            <w:t xml:space="preserve">  </w:t>
           </w:r>
         </w:sdtContent>
       </w:sdt>
@@ -2502,10 +2500,15 @@
           <w15:appearance w15:val="hidden"/>
           <w:text/>
         </w:sdtPr>
-        <w:sdtEndPr/>
         <w:sdtContent>
           <w:r>
-            <w:t xml:space="preserve">    </w:t>
+            <w:t xml:space="preserve"> </w:t>
+          </w:r>
+          <w:r>
+            <w:t>X</w:t>
+          </w:r>
+          <w:r>
+            <w:t xml:space="preserve">  </w:t>
           </w:r>
         </w:sdtContent>
       </w:sdt>
@@ -2591,7 +2594,6 @@
           <w15:appearance w15:val="hidden"/>
           <w:text/>
         </w:sdtPr>
-        <w:sdtEndPr/>
         <w:sdtContent>
           <w:r>
             <w:t xml:space="preserve">    </w:t>
@@ -2709,7 +2711,6 @@
           </w:placeholder>
           <w:text/>
         </w:sdtPr>
-        <w:sdtEndPr/>
         <w:sdtContent>
           <w:r>
             <w:t xml:space="preserve">    </w:t>
@@ -2764,7 +2765,6 @@
           <w15:appearance w15:val="hidden"/>
           <w:text/>
         </w:sdtPr>
-        <w:sdtEndPr/>
         <w:sdtContent>
           <w:r>
             <w:t xml:space="preserve">    </w:t>
@@ -2801,7 +2801,6 @@
           </w:placeholder>
           <w:text/>
         </w:sdtPr>
-        <w:sdtEndPr/>
         <w:sdtContent>
           <w:r>
             <w:t xml:space="preserve">    </w:t>
@@ -3380,7 +3379,6 @@
           <w15:appearance w15:val="hidden"/>
           <w:text/>
         </w:sdtPr>
-        <w:sdtEndPr/>
         <w:sdtContent>
           <w:r>
             <w:rPr>
@@ -3555,7 +3553,6 @@
           <w15:appearance w15:val="hidden"/>
           <w:text/>
         </w:sdtPr>
-        <w:sdtEndPr/>
         <w:sdtContent>
           <w:r>
             <w:t xml:space="preserve"> X</w:t>
@@ -3715,7 +3712,6 @@
           <w15:appearance w15:val="hidden"/>
           <w:text/>
         </w:sdtPr>
-        <w:sdtEndPr/>
         <w:sdtContent>
           <w:r>
             <w:t xml:space="preserve">    </w:t>
@@ -3779,7 +3775,6 @@
           <w15:appearance w15:val="hidden"/>
           <w:text/>
         </w:sdtPr>
-        <w:sdtEndPr/>
         <w:sdtContent>
           <w:r>
             <w:t xml:space="preserve">    </w:t>
@@ -3861,7 +3856,6 @@
           <w15:appearance w15:val="hidden"/>
           <w:text/>
         </w:sdtPr>
-        <w:sdtEndPr/>
         <w:sdtContent>
           <w:r>
             <w:t xml:space="preserve">    </w:t>
@@ -3949,7 +3943,6 @@
           <w15:appearance w15:val="hidden"/>
           <w:text/>
         </w:sdtPr>
-        <w:sdtEndPr/>
         <w:sdtContent>
           <w:r>
             <w:rPr>
@@ -4090,7 +4083,6 @@
           </w:placeholder>
           <w:text/>
         </w:sdtPr>
-        <w:sdtEndPr/>
         <w:sdtContent>
           <w:r>
             <w:t xml:space="preserve">    </w:t>
@@ -4330,7 +4322,6 @@
           <w15:appearance w15:val="hidden"/>
           <w:text/>
         </w:sdtPr>
-        <w:sdtEndPr/>
         <w:sdtContent>
           <w:r>
             <w:t xml:space="preserve">    </w:t>
@@ -4388,7 +4379,6 @@
           <w15:appearance w15:val="hidden"/>
           <w:text/>
         </w:sdtPr>
-        <w:sdtEndPr/>
         <w:sdtContent>
           <w:r>
             <w:t xml:space="preserve">    </w:t>
@@ -4631,7 +4621,6 @@
           <w15:appearance w15:val="hidden"/>
           <w:text/>
         </w:sdtPr>
-        <w:sdtEndPr/>
         <w:sdtContent>
           <w:r>
             <w:t xml:space="preserve">  </w:t>
@@ -4675,7 +4664,6 @@
           <w15:appearance w15:val="hidden"/>
           <w:text/>
         </w:sdtPr>
-        <w:sdtEndPr/>
         <w:sdtContent>
           <w:r>
             <w:t xml:space="preserve">  </w:t>
@@ -4874,7 +4862,6 @@
           <w15:appearance w15:val="hidden"/>
           <w:text/>
         </w:sdtPr>
-        <w:sdtEndPr/>
         <w:sdtContent>
           <w:r>
             <w:rPr>
@@ -5037,7 +5024,6 @@
           <w15:appearance w15:val="hidden"/>
           <w:text/>
         </w:sdtPr>
-        <w:sdtEndPr/>
         <w:sdtContent>
           <w:r>
             <w:t xml:space="preserve">    </w:t>
@@ -5078,7 +5064,6 @@
           <w15:appearance w15:val="hidden"/>
           <w:text/>
         </w:sdtPr>
-        <w:sdtEndPr/>
         <w:sdtContent>
           <w:r>
             <w:rPr>
@@ -5248,7 +5233,6 @@
           </w:placeholder>
           <w:text/>
         </w:sdtPr>
-        <w:sdtEndPr/>
         <w:sdtContent>
           <w:r>
             <w:t xml:space="preserve">    </w:t>
@@ -5319,7 +5303,6 @@
           </w:placeholder>
           <w:text/>
         </w:sdtPr>
-        <w:sdtEndPr/>
         <w:sdtContent>
           <w:r>
             <w:t xml:space="preserve">    </w:t>
@@ -5440,7 +5423,6 @@
           <w15:appearance w15:val="hidden"/>
           <w:text/>
         </w:sdtPr>
-        <w:sdtEndPr/>
         <w:sdtContent>
           <w:r>
             <w:t xml:space="preserve">    </w:t>
@@ -5477,7 +5459,6 @@
           </w:placeholder>
           <w:text/>
         </w:sdtPr>
-        <w:sdtEndPr/>
         <w:sdtContent>
           <w:r>
             <w:t xml:space="preserve">    </w:t>
@@ -5687,7 +5668,6 @@
           <w15:appearance w15:val="hidden"/>
           <w:text/>
         </w:sdtPr>
-        <w:sdtEndPr/>
         <w:sdtContent>
           <w:r>
             <w:t xml:space="preserve">    </w:t>
@@ -5738,7 +5718,6 @@
           </w:placeholder>
           <w:text/>
         </w:sdtPr>
-        <w:sdtEndPr/>
         <w:sdtContent>
           <w:r>
             <w:t xml:space="preserve">    </w:t>
@@ -5775,7 +5754,6 @@
           </w:placeholder>
           <w:text/>
         </w:sdtPr>
-        <w:sdtEndPr/>
         <w:sdtContent>
           <w:r>
             <w:t xml:space="preserve">    </w:t>
@@ -9635,8 +9613,10 @@
     <w:rsid w:val="00953D97"/>
     <w:rsid w:val="00967ACE"/>
     <w:rsid w:val="00990B95"/>
+    <w:rsid w:val="009C1D56"/>
     <w:rsid w:val="00A222AC"/>
     <w:rsid w:val="00A26991"/>
+    <w:rsid w:val="00B95A02"/>
     <w:rsid w:val="00BB1269"/>
     <w:rsid w:val="00BC7967"/>
     <w:rsid w:val="00C12AB9"/>

</xml_diff>

<commit_message>
Student2: Arreglados los errores de URL en csv
</commit_message>
<xml_diff>
--- a/reports/Student#2/02 - Requirements - Student #2.docx
+++ b/reports/Student#2/02 - Requirements - Student #2.docx
@@ -223,7 +223,19 @@
                   <w:rPr>
                     <w:rFonts w:asciiTheme="majorHAnsi" w:hAnsiTheme="majorHAnsi" w:cstheme="majorHAnsi"/>
                   </w:rPr>
-                  <w:t xml:space="preserve"> https://github.com/JuanAntonioMorenoMoguel/Acme-ANS-D01.git</w:t>
+                  <w:t xml:space="preserve"> https://github.com/JuanAntonioMorenoMoguel/Acme-ANS-D0</w:t>
+                </w:r>
+                <w:r>
+                  <w:rPr>
+                    <w:rFonts w:asciiTheme="majorHAnsi" w:hAnsiTheme="majorHAnsi" w:cstheme="majorHAnsi"/>
+                  </w:rPr>
+                  <w:t>4</w:t>
+                </w:r>
+                <w:r>
+                  <w:rPr>
+                    <w:rFonts w:asciiTheme="majorHAnsi" w:hAnsiTheme="majorHAnsi" w:cstheme="majorHAnsi"/>
+                  </w:rPr>
+                  <w:t>.git</w:t>
                 </w:r>
                 <w:r>
                   <w:rPr>
@@ -583,7 +595,21 @@
                   <w:rPr>
                     <w:rFonts w:asciiTheme="majorHAnsi" w:hAnsiTheme="majorHAnsi" w:cstheme="majorHAnsi"/>
                   </w:rPr>
-                  <w:t xml:space="preserve">Seville February 18, 2025 </w:t>
+                  <w:t xml:space="preserve">Seville February 18, </w:t>
+                </w:r>
+                <w:proofErr w:type="gramStart"/>
+                <w:r>
+                  <w:rPr>
+                    <w:rFonts w:asciiTheme="majorHAnsi" w:hAnsiTheme="majorHAnsi" w:cstheme="majorHAnsi"/>
+                  </w:rPr>
+                  <w:t>2025</w:t>
+                </w:r>
+                <w:proofErr w:type="gramEnd"/>
+                <w:r>
+                  <w:rPr>
+                    <w:rFonts w:asciiTheme="majorHAnsi" w:hAnsiTheme="majorHAnsi" w:cstheme="majorHAnsi"/>
+                  </w:rPr>
+                  <w:t xml:space="preserve"> </w:t>
                 </w:r>
               </w:sdtContent>
             </w:sdt>
@@ -2596,7 +2622,13 @@
         </w:sdtPr>
         <w:sdtContent>
           <w:r>
-            <w:t xml:space="preserve">    </w:t>
+            <w:t xml:space="preserve">  </w:t>
+          </w:r>
+          <w:r>
+            <w:t>X</w:t>
+          </w:r>
+          <w:r>
+            <w:t xml:space="preserve">  </w:t>
           </w:r>
         </w:sdtContent>
       </w:sdt>
@@ -2713,7 +2745,13 @@
         </w:sdtPr>
         <w:sdtContent>
           <w:r>
-            <w:t xml:space="preserve">    </w:t>
+            <w:t xml:space="preserve">  </w:t>
+          </w:r>
+          <w:r>
+            <w:t>X</w:t>
+          </w:r>
+          <w:r>
+            <w:t xml:space="preserve">  </w:t>
           </w:r>
         </w:sdtContent>
       </w:sdt>
@@ -2767,7 +2805,13 @@
         </w:sdtPr>
         <w:sdtContent>
           <w:r>
-            <w:t xml:space="preserve">    </w:t>
+            <w:t xml:space="preserve">  </w:t>
+          </w:r>
+          <w:r>
+            <w:t>X</w:t>
+          </w:r>
+          <w:r>
+            <w:t xml:space="preserve">  </w:t>
           </w:r>
         </w:sdtContent>
       </w:sdt>
@@ -2803,7 +2847,13 @@
         </w:sdtPr>
         <w:sdtContent>
           <w:r>
-            <w:t xml:space="preserve">    </w:t>
+            <w:t xml:space="preserve">  </w:t>
+          </w:r>
+          <w:r>
+            <w:t>X</w:t>
+          </w:r>
+          <w:r>
+            <w:t xml:space="preserve">  </w:t>
           </w:r>
         </w:sdtContent>
       </w:sdt>
@@ -9586,12 +9636,14 @@
     <w:rsid w:val="001221F0"/>
     <w:rsid w:val="0014113B"/>
     <w:rsid w:val="001810D8"/>
+    <w:rsid w:val="00182052"/>
     <w:rsid w:val="001942D6"/>
     <w:rsid w:val="002955BA"/>
     <w:rsid w:val="002B01EF"/>
     <w:rsid w:val="002C5B10"/>
     <w:rsid w:val="00362E40"/>
     <w:rsid w:val="003936CA"/>
+    <w:rsid w:val="003E56A6"/>
     <w:rsid w:val="004209F9"/>
     <w:rsid w:val="004802A8"/>
     <w:rsid w:val="004A43F4"/>

</xml_diff>

<commit_message>
Student2: Añadidos requisitos opcionales D03 y cambios en csv
</commit_message>
<xml_diff>
--- a/reports/Student#2/02 - Requirements - Student #2.docx
+++ b/reports/Student#2/02 - Requirements - Student #2.docx
@@ -595,21 +595,7 @@
                   <w:rPr>
                     <w:rFonts w:asciiTheme="majorHAnsi" w:hAnsiTheme="majorHAnsi" w:cstheme="majorHAnsi"/>
                   </w:rPr>
-                  <w:t xml:space="preserve">Seville February 18, </w:t>
-                </w:r>
-                <w:proofErr w:type="gramStart"/>
-                <w:r>
-                  <w:rPr>
-                    <w:rFonts w:asciiTheme="majorHAnsi" w:hAnsiTheme="majorHAnsi" w:cstheme="majorHAnsi"/>
-                  </w:rPr>
-                  <w:t>2025</w:t>
-                </w:r>
-                <w:proofErr w:type="gramEnd"/>
-                <w:r>
-                  <w:rPr>
-                    <w:rFonts w:asciiTheme="majorHAnsi" w:hAnsiTheme="majorHAnsi" w:cstheme="majorHAnsi"/>
-                  </w:rPr>
-                  <w:t xml:space="preserve"> </w:t>
+                  <w:t xml:space="preserve">Seville February 18, 2025 </w:t>
                 </w:r>
               </w:sdtContent>
             </w:sdt>
@@ -3764,7 +3750,13 @@
         </w:sdtPr>
         <w:sdtContent>
           <w:r>
-            <w:t xml:space="preserve">    </w:t>
+            <w:t xml:space="preserve">  </w:t>
+          </w:r>
+          <w:r>
+            <w:t>X</w:t>
+          </w:r>
+          <w:r>
+            <w:t xml:space="preserve">  </w:t>
           </w:r>
         </w:sdtContent>
       </w:sdt>
@@ -3827,7 +3819,13 @@
         </w:sdtPr>
         <w:sdtContent>
           <w:r>
-            <w:t xml:space="preserve">    </w:t>
+            <w:t xml:space="preserve">  </w:t>
+          </w:r>
+          <w:r>
+            <w:t>X</w:t>
+          </w:r>
+          <w:r>
+            <w:t xml:space="preserve">  </w:t>
           </w:r>
         </w:sdtContent>
       </w:sdt>
@@ -4001,7 +3999,25 @@
               <w:szCs w:val="22"/>
               <w14:ligatures w14:val="none"/>
             </w:rPr>
-            <w:t xml:space="preserve">    </w:t>
+            <w:t xml:space="preserve">   </w:t>
+          </w:r>
+          <w:r>
+            <w:rPr>
+              <w:kern w:val="0"/>
+              <w:sz w:val="22"/>
+              <w:szCs w:val="22"/>
+              <w14:ligatures w14:val="none"/>
+            </w:rPr>
+            <w:t>X</w:t>
+          </w:r>
+          <w:r>
+            <w:rPr>
+              <w:kern w:val="0"/>
+              <w:sz w:val="22"/>
+              <w:szCs w:val="22"/>
+              <w14:ligatures w14:val="none"/>
+            </w:rPr>
+            <w:t xml:space="preserve"> </w:t>
           </w:r>
         </w:sdtContent>
       </w:sdt>
@@ -4012,7 +4028,7 @@
           <w:szCs w:val="22"/>
           <w14:ligatures w14:val="none"/>
         </w:rPr>
-        <w:t xml:space="preserve">    </w:t>
+        <w:t xml:space="preserve">   </w:t>
       </w:r>
       <w:permEnd w:id="1684496906"/>
     </w:p>
@@ -9645,6 +9661,7 @@
     <w:rsid w:val="003936CA"/>
     <w:rsid w:val="003E56A6"/>
     <w:rsid w:val="004209F9"/>
+    <w:rsid w:val="004417FF"/>
     <w:rsid w:val="004802A8"/>
     <w:rsid w:val="004A43F4"/>
     <w:rsid w:val="004B23B9"/>
@@ -9672,6 +9689,7 @@
     <w:rsid w:val="00BB1269"/>
     <w:rsid w:val="00BC7967"/>
     <w:rsid w:val="00C12AB9"/>
+    <w:rsid w:val="00C17FE8"/>
     <w:rsid w:val="00C20068"/>
     <w:rsid w:val="00C63AB0"/>
     <w:rsid w:val="00D21D3B"/>

</xml_diff>

<commit_message>
Student2: Terminada entrega D04
</commit_message>
<xml_diff>
--- a/reports/Student#2/02 - Requirements - Student #2.docx
+++ b/reports/Student#2/02 - Requirements - Student #2.docx
@@ -141,6 +141,7 @@
                 <w15:appearance w15:val="hidden"/>
                 <w:text/>
               </w:sdtPr>
+              <w:sdtEndPr/>
               <w:sdtContent>
                 <w:r>
                   <w:rPr>
@@ -218,6 +219,7 @@
                 <w15:appearance w15:val="hidden"/>
                 <w:text/>
               </w:sdtPr>
+              <w:sdtEndPr/>
               <w:sdtContent>
                 <w:r>
                   <w:rPr>
@@ -323,6 +325,7 @@
                 <w15:appearance w15:val="hidden"/>
                 <w:text/>
               </w:sdtPr>
+              <w:sdtEndPr/>
               <w:sdtContent>
                 <w:r>
                   <w:rPr>
@@ -377,6 +380,7 @@
                 <w15:appearance w15:val="hidden"/>
                 <w:text/>
               </w:sdtPr>
+              <w:sdtEndPr/>
               <w:sdtContent>
                 <w:r>
                   <w:rPr>
@@ -384,14 +388,12 @@
                   </w:rPr>
                   <w:t xml:space="preserve"> </w:t>
                 </w:r>
-                <w:proofErr w:type="spellStart"/>
                 <w:r>
                   <w:rPr>
                     <w:rFonts w:asciiTheme="majorHAnsi" w:hAnsiTheme="majorHAnsi" w:cstheme="majorHAnsi"/>
                   </w:rPr>
                   <w:t>enrgaraba</w:t>
                 </w:r>
-                <w:proofErr w:type="spellEnd"/>
                 <w:r>
                   <w:rPr>
                     <w:rFonts w:asciiTheme="majorHAnsi" w:hAnsiTheme="majorHAnsi" w:cstheme="majorHAnsi"/>
@@ -443,6 +445,7 @@
                 <w15:appearance w15:val="hidden"/>
                 <w:text/>
               </w:sdtPr>
+              <w:sdtEndPr/>
               <w:sdtContent>
                 <w:r>
                   <w:rPr>
@@ -507,6 +510,7 @@
                 <w15:appearance w15:val="hidden"/>
                 <w:text/>
               </w:sdtPr>
+              <w:sdtEndPr/>
               <w:sdtContent>
                 <w:r>
                   <w:rPr>
@@ -584,6 +588,7 @@
                 <w15:appearance w15:val="hidden"/>
                 <w:text/>
               </w:sdtPr>
+              <w:sdtEndPr/>
               <w:sdtContent>
                 <w:r>
                   <w:rPr>
@@ -801,6 +806,7 @@
           <w15:appearance w15:val="hidden"/>
           <w:text/>
         </w:sdtPr>
+        <w:sdtEndPr/>
         <w:sdtContent>
           <w:r>
             <w:t xml:space="preserve">  </w:t>
@@ -921,6 +927,7 @@
           <w15:appearance w15:val="hidden"/>
           <w:text/>
         </w:sdtPr>
+        <w:sdtEndPr/>
         <w:sdtContent>
           <w:r>
             <w:t xml:space="preserve">  </w:t>
@@ -1218,6 +1225,7 @@
           <w15:appearance w15:val="hidden"/>
           <w:text/>
         </w:sdtPr>
+        <w:sdtEndPr/>
         <w:sdtContent>
           <w:r>
             <w:t xml:space="preserve">  </w:t>
@@ -1473,6 +1481,7 @@
           <w15:appearance w15:val="hidden"/>
           <w:text/>
         </w:sdtPr>
+        <w:sdtEndPr/>
         <w:sdtContent>
           <w:r>
             <w:t xml:space="preserve">  </w:t>
@@ -1695,6 +1704,7 @@
           </w:placeholder>
           <w:text/>
         </w:sdtPr>
+        <w:sdtEndPr/>
         <w:sdtContent>
           <w:r>
             <w:t xml:space="preserve">  </w:t>
@@ -1918,6 +1928,7 @@
           <w15:appearance w15:val="hidden"/>
           <w:text/>
         </w:sdtPr>
+        <w:sdtEndPr/>
         <w:sdtContent>
           <w:r>
             <w:t xml:space="preserve"> </w:t>
@@ -1975,6 +1986,7 @@
           <w15:appearance w15:val="hidden"/>
           <w:text/>
         </w:sdtPr>
+        <w:sdtEndPr/>
         <w:sdtContent>
           <w:r>
             <w:t xml:space="preserve"> </w:t>
@@ -2240,6 +2252,7 @@
           <w15:appearance w15:val="hidden"/>
           <w:text/>
         </w:sdtPr>
+        <w:sdtEndPr/>
         <w:sdtContent>
           <w:r>
             <w:t xml:space="preserve"> </w:t>
@@ -2383,6 +2396,7 @@
           <w15:appearance w15:val="hidden"/>
           <w:text/>
         </w:sdtPr>
+        <w:sdtEndPr/>
         <w:sdtContent>
           <w:r>
             <w:t xml:space="preserve"> </w:t>
@@ -2512,6 +2526,7 @@
           <w15:appearance w15:val="hidden"/>
           <w:text/>
         </w:sdtPr>
+        <w:sdtEndPr/>
         <w:sdtContent>
           <w:r>
             <w:t xml:space="preserve"> </w:t>
@@ -2606,6 +2621,7 @@
           <w15:appearance w15:val="hidden"/>
           <w:text/>
         </w:sdtPr>
+        <w:sdtEndPr/>
         <w:sdtContent>
           <w:r>
             <w:t xml:space="preserve">  </w:t>
@@ -2729,6 +2745,7 @@
           </w:placeholder>
           <w:text/>
         </w:sdtPr>
+        <w:sdtEndPr/>
         <w:sdtContent>
           <w:r>
             <w:t xml:space="preserve">  </w:t>
@@ -2789,6 +2806,7 @@
           <w15:appearance w15:val="hidden"/>
           <w:text/>
         </w:sdtPr>
+        <w:sdtEndPr/>
         <w:sdtContent>
           <w:r>
             <w:t xml:space="preserve">  </w:t>
@@ -2831,6 +2849,7 @@
           </w:placeholder>
           <w:text/>
         </w:sdtPr>
+        <w:sdtEndPr/>
         <w:sdtContent>
           <w:r>
             <w:t xml:space="preserve">  </w:t>
@@ -3415,6 +3434,7 @@
           <w15:appearance w15:val="hidden"/>
           <w:text/>
         </w:sdtPr>
+        <w:sdtEndPr/>
         <w:sdtContent>
           <w:r>
             <w:rPr>
@@ -3589,6 +3609,7 @@
           <w15:appearance w15:val="hidden"/>
           <w:text/>
         </w:sdtPr>
+        <w:sdtEndPr/>
         <w:sdtContent>
           <w:r>
             <w:t xml:space="preserve"> X</w:t>
@@ -3748,6 +3769,7 @@
           <w15:appearance w15:val="hidden"/>
           <w:text/>
         </w:sdtPr>
+        <w:sdtEndPr/>
         <w:sdtContent>
           <w:r>
             <w:t xml:space="preserve">  </w:t>
@@ -3817,6 +3839,7 @@
           <w15:appearance w15:val="hidden"/>
           <w:text/>
         </w:sdtPr>
+        <w:sdtEndPr/>
         <w:sdtContent>
           <w:r>
             <w:t xml:space="preserve">  </w:t>
@@ -3904,6 +3927,7 @@
           <w15:appearance w15:val="hidden"/>
           <w:text/>
         </w:sdtPr>
+        <w:sdtEndPr/>
         <w:sdtContent>
           <w:r>
             <w:t xml:space="preserve">    </w:t>
@@ -3991,6 +4015,7 @@
           <w15:appearance w15:val="hidden"/>
           <w:text/>
         </w:sdtPr>
+        <w:sdtEndPr/>
         <w:sdtContent>
           <w:r>
             <w:rPr>
@@ -4149,6 +4174,7 @@
           </w:placeholder>
           <w:text/>
         </w:sdtPr>
+        <w:sdtEndPr/>
         <w:sdtContent>
           <w:r>
             <w:t xml:space="preserve">    </w:t>
@@ -4388,6 +4414,7 @@
           <w15:appearance w15:val="hidden"/>
           <w:text/>
         </w:sdtPr>
+        <w:sdtEndPr/>
         <w:sdtContent>
           <w:r>
             <w:t xml:space="preserve">    </w:t>
@@ -4445,6 +4472,7 @@
           <w15:appearance w15:val="hidden"/>
           <w:text/>
         </w:sdtPr>
+        <w:sdtEndPr/>
         <w:sdtContent>
           <w:r>
             <w:t xml:space="preserve">    </w:t>
@@ -4687,6 +4715,7 @@
           <w15:appearance w15:val="hidden"/>
           <w:text/>
         </w:sdtPr>
+        <w:sdtEndPr/>
         <w:sdtContent>
           <w:r>
             <w:t xml:space="preserve">  </w:t>
@@ -4730,6 +4759,7 @@
           <w15:appearance w15:val="hidden"/>
           <w:text/>
         </w:sdtPr>
+        <w:sdtEndPr/>
         <w:sdtContent>
           <w:r>
             <w:t xml:space="preserve">  </w:t>
@@ -4928,6 +4958,7 @@
           <w15:appearance w15:val="hidden"/>
           <w:text/>
         </w:sdtPr>
+        <w:sdtEndPr/>
         <w:sdtContent>
           <w:r>
             <w:rPr>
@@ -5090,6 +5121,7 @@
           <w15:appearance w15:val="hidden"/>
           <w:text/>
         </w:sdtPr>
+        <w:sdtEndPr/>
         <w:sdtContent>
           <w:r>
             <w:t xml:space="preserve">    </w:t>
@@ -5130,6 +5162,7 @@
           <w15:appearance w15:val="hidden"/>
           <w:text/>
         </w:sdtPr>
+        <w:sdtEndPr/>
         <w:sdtContent>
           <w:r>
             <w:rPr>
@@ -5299,6 +5332,7 @@
           </w:placeholder>
           <w:text/>
         </w:sdtPr>
+        <w:sdtEndPr/>
         <w:sdtContent>
           <w:r>
             <w:t xml:space="preserve">    </w:t>
@@ -5369,6 +5403,7 @@
           </w:placeholder>
           <w:text/>
         </w:sdtPr>
+        <w:sdtEndPr/>
         <w:sdtContent>
           <w:r>
             <w:t xml:space="preserve">    </w:t>
@@ -5489,9 +5524,16 @@
           <w15:appearance w15:val="hidden"/>
           <w:text/>
         </w:sdtPr>
+        <w:sdtEndPr/>
         <w:sdtContent>
           <w:r>
-            <w:t xml:space="preserve">    </w:t>
+            <w:t xml:space="preserve">  </w:t>
+          </w:r>
+          <w:r>
+            <w:t>X</w:t>
+          </w:r>
+          <w:r>
+            <w:t xml:space="preserve">  </w:t>
           </w:r>
         </w:sdtContent>
       </w:sdt>
@@ -5525,6 +5567,7 @@
           </w:placeholder>
           <w:text/>
         </w:sdtPr>
+        <w:sdtEndPr/>
         <w:sdtContent>
           <w:r>
             <w:t xml:space="preserve">    </w:t>
@@ -5734,6 +5777,7 @@
           <w15:appearance w15:val="hidden"/>
           <w:text/>
         </w:sdtPr>
+        <w:sdtEndPr/>
         <w:sdtContent>
           <w:r>
             <w:t xml:space="preserve">    </w:t>
@@ -5784,6 +5828,7 @@
           </w:placeholder>
           <w:text/>
         </w:sdtPr>
+        <w:sdtEndPr/>
         <w:sdtContent>
           <w:r>
             <w:t xml:space="preserve">    </w:t>
@@ -5820,6 +5865,7 @@
           </w:placeholder>
           <w:text/>
         </w:sdtPr>
+        <w:sdtEndPr/>
         <w:sdtContent>
           <w:r>
             <w:t xml:space="preserve">    </w:t>
@@ -9669,6 +9715,7 @@
     <w:rsid w:val="004F7A97"/>
     <w:rsid w:val="0054309A"/>
     <w:rsid w:val="005650B2"/>
+    <w:rsid w:val="006153ED"/>
     <w:rsid w:val="00623EAB"/>
     <w:rsid w:val="00635F6F"/>
     <w:rsid w:val="00791580"/>

</xml_diff>